<commit_message>
Update the Manager Tips.docx and Developing Your Leadership Philosophy.docx
</commit_message>
<xml_diff>
--- a/insight science and life.docx
+++ b/insight science and life.docx
@@ -246,17 +246,24 @@
           <w:sz w:val="28"/>
           <w:szCs w:val="28"/>
         </w:rPr>
-        <w:t xml:space="preserve">How would the technology </w:t>
-      </w:r>
-      <w:r>
-        <w:rPr>
-          <w:sz w:val="28"/>
-          <w:szCs w:val="28"/>
-        </w:rPr>
-        <w:t>impact this person</w:t>
-      </w:r>
-      <w:bookmarkStart w:id="0" w:name="_GoBack"/>
-      <w:bookmarkEnd w:id="0"/>
+        <w:t xml:space="preserve">How would the </w:t>
+      </w:r>
+      <w:proofErr w:type="gramStart"/>
+      <w:r>
+        <w:rPr>
+          <w:sz w:val="28"/>
+          <w:szCs w:val="28"/>
+        </w:rPr>
+        <w:t>technology</w:t>
+      </w:r>
+      <w:proofErr w:type="gramEnd"/>
+      <w:r>
+        <w:rPr>
+          <w:sz w:val="28"/>
+          <w:szCs w:val="28"/>
+        </w:rPr>
+        <w:t xml:space="preserve"> impact this person</w:t>
+      </w:r>
     </w:p>
     <w:p>
       <w:pPr>
@@ -354,17 +361,44 @@
     <w:p>
       <w:pPr>
         <w:rPr>
-          <w:sz w:val="28"/>
-          <w:szCs w:val="28"/>
-        </w:rPr>
-      </w:pPr>
-      <w:r>
-        <w:rPr>
-          <w:sz w:val="28"/>
-          <w:szCs w:val="28"/>
-          <w:u w:val="single"/>
-        </w:rPr>
-        <w:t>To be persistence</w:t>
+          <w:rFonts w:hint="eastAsia"/>
+          <w:sz w:val="28"/>
+          <w:szCs w:val="28"/>
+        </w:rPr>
+      </w:pPr>
+      <w:r>
+        <w:rPr>
+          <w:sz w:val="28"/>
+          <w:szCs w:val="28"/>
+          <w:u w:val="single"/>
+        </w:rPr>
+        <w:t xml:space="preserve">To be </w:t>
+      </w:r>
+      <w:proofErr w:type="gramStart"/>
+      <w:r>
+        <w:rPr>
+          <w:sz w:val="28"/>
+          <w:szCs w:val="28"/>
+          <w:u w:val="single"/>
+        </w:rPr>
+        <w:t>persistence</w:t>
+      </w:r>
+      <w:r>
+        <w:rPr>
+          <w:sz w:val="28"/>
+          <w:szCs w:val="28"/>
+          <w:u w:val="single"/>
+        </w:rPr>
+        <w:t>(</w:t>
+      </w:r>
+      <w:proofErr w:type="gramEnd"/>
+      <w:r>
+        <w:rPr>
+          <w:sz w:val="28"/>
+          <w:szCs w:val="28"/>
+          <w:u w:val="single"/>
+        </w:rPr>
+        <w:t>the most important advice to writer)</w:t>
       </w:r>
       <w:r>
         <w:rPr>
@@ -373,6 +407,398 @@
         </w:rPr>
         <w:br/>
       </w:r>
+      <w:r>
+        <w:rPr>
+          <w:sz w:val="28"/>
+          <w:szCs w:val="28"/>
+        </w:rPr>
+        <w:t xml:space="preserve">you can have </w:t>
+      </w:r>
+      <w:r>
+        <w:rPr>
+          <w:sz w:val="28"/>
+          <w:szCs w:val="28"/>
+        </w:rPr>
+        <w:t>talent ,</w:t>
+      </w:r>
+      <w:r>
+        <w:rPr>
+          <w:sz w:val="28"/>
+          <w:szCs w:val="28"/>
+        </w:rPr>
+        <w:t xml:space="preserve"> </w:t>
+      </w:r>
+      <w:r>
+        <w:rPr>
+          <w:sz w:val="28"/>
+          <w:szCs w:val="28"/>
+        </w:rPr>
+        <w:t xml:space="preserve">you can have </w:t>
+      </w:r>
+      <w:proofErr w:type="spellStart"/>
+      <w:r>
+        <w:rPr>
+          <w:sz w:val="28"/>
+          <w:szCs w:val="28"/>
+        </w:rPr>
+        <w:t>enegy</w:t>
+      </w:r>
+      <w:proofErr w:type="spellEnd"/>
+      <w:r>
+        <w:rPr>
+          <w:sz w:val="28"/>
+          <w:szCs w:val="28"/>
+        </w:rPr>
+        <w:t>, you can have context</w:t>
+      </w:r>
+      <w:r>
+        <w:rPr>
+          <w:sz w:val="28"/>
+          <w:szCs w:val="28"/>
+        </w:rPr>
+        <w:t xml:space="preserve"> </w:t>
+      </w:r>
+      <w:r>
+        <w:rPr>
+          <w:sz w:val="28"/>
+          <w:szCs w:val="28"/>
+        </w:rPr>
+        <w:t>,</w:t>
+      </w:r>
+      <w:r>
+        <w:rPr>
+          <w:sz w:val="28"/>
+          <w:szCs w:val="28"/>
+        </w:rPr>
+        <w:t xml:space="preserve"> </w:t>
+      </w:r>
+      <w:r>
+        <w:rPr>
+          <w:sz w:val="28"/>
+          <w:szCs w:val="28"/>
+        </w:rPr>
+        <w:t>you can have great personality, and all the thing</w:t>
+      </w:r>
+      <w:r>
+        <w:rPr>
+          <w:sz w:val="28"/>
+          <w:szCs w:val="28"/>
+        </w:rPr>
+        <w:t xml:space="preserve">s is </w:t>
+      </w:r>
+      <w:proofErr w:type="spellStart"/>
+      <w:r>
+        <w:rPr>
+          <w:sz w:val="28"/>
+          <w:szCs w:val="28"/>
+        </w:rPr>
+        <w:t>helpf</w:t>
+      </w:r>
+      <w:r>
+        <w:rPr>
+          <w:sz w:val="28"/>
+          <w:szCs w:val="28"/>
+        </w:rPr>
+        <w:t>ul</w:t>
+      </w:r>
+      <w:r>
+        <w:rPr>
+          <w:sz w:val="28"/>
+          <w:szCs w:val="28"/>
+        </w:rPr>
+        <w:t>,but</w:t>
+      </w:r>
+      <w:proofErr w:type="spellEnd"/>
+      <w:r>
+        <w:rPr>
+          <w:sz w:val="28"/>
+          <w:szCs w:val="28"/>
+        </w:rPr>
+        <w:t xml:space="preserve"> one thing you can’t do without it is persistence</w:t>
+      </w:r>
+    </w:p>
+    <w:p>
+      <w:pPr>
+        <w:rPr>
+          <w:rFonts w:hint="eastAsia"/>
+          <w:sz w:val="28"/>
+          <w:szCs w:val="28"/>
+        </w:rPr>
+      </w:pPr>
+    </w:p>
+    <w:p>
+      <w:pPr>
+        <w:rPr>
+          <w:sz w:val="28"/>
+          <w:szCs w:val="28"/>
+          <w:u w:val="single"/>
+        </w:rPr>
+      </w:pPr>
+      <w:r>
+        <w:rPr>
+          <w:sz w:val="28"/>
+          <w:szCs w:val="28"/>
+          <w:u w:val="single"/>
+        </w:rPr>
+        <w:t xml:space="preserve">If someone wanted to be interaction </w:t>
+      </w:r>
+      <w:proofErr w:type="gramStart"/>
+      <w:r>
+        <w:rPr>
+          <w:sz w:val="28"/>
+          <w:szCs w:val="28"/>
+          <w:u w:val="single"/>
+        </w:rPr>
+        <w:t>designer ,what</w:t>
+      </w:r>
+      <w:proofErr w:type="gramEnd"/>
+      <w:r>
+        <w:rPr>
+          <w:sz w:val="28"/>
+          <w:szCs w:val="28"/>
+          <w:u w:val="single"/>
+        </w:rPr>
+        <w:t xml:space="preserve"> should they do to</w:t>
+      </w:r>
+    </w:p>
+    <w:p>
+      <w:pPr>
+        <w:rPr>
+          <w:sz w:val="28"/>
+          <w:szCs w:val="28"/>
+          <w:u w:val="single"/>
+        </w:rPr>
+      </w:pPr>
+      <w:r>
+        <w:rPr>
+          <w:sz w:val="28"/>
+          <w:szCs w:val="28"/>
+          <w:u w:val="single"/>
+        </w:rPr>
+        <w:t>Prepare? Courses they should take? Skills they should develop?</w:t>
+      </w:r>
+    </w:p>
+    <w:p>
+      <w:pPr>
+        <w:rPr>
+          <w:sz w:val="28"/>
+          <w:szCs w:val="28"/>
+          <w:u w:val="single"/>
+        </w:rPr>
+      </w:pPr>
+      <w:r>
+        <w:rPr>
+          <w:sz w:val="28"/>
+          <w:szCs w:val="28"/>
+          <w:u w:val="single"/>
+        </w:rPr>
+        <w:t>(</w:t>
+      </w:r>
+      <w:proofErr w:type="gramStart"/>
+      <w:r>
+        <w:rPr>
+          <w:sz w:val="28"/>
+          <w:szCs w:val="28"/>
+          <w:u w:val="single"/>
+        </w:rPr>
+        <w:t>where</w:t>
+      </w:r>
+      <w:proofErr w:type="gramEnd"/>
+      <w:r>
+        <w:rPr>
+          <w:sz w:val="28"/>
+          <w:szCs w:val="28"/>
+          <w:u w:val="single"/>
+        </w:rPr>
+        <w:t xml:space="preserve"> people to look on the </w:t>
+      </w:r>
+      <w:proofErr w:type="spellStart"/>
+      <w:r>
+        <w:rPr>
+          <w:sz w:val="28"/>
+          <w:szCs w:val="28"/>
+          <w:u w:val="single"/>
+        </w:rPr>
+        <w:t>screen,what</w:t>
+      </w:r>
+      <w:proofErr w:type="spellEnd"/>
+      <w:r>
+        <w:rPr>
+          <w:sz w:val="28"/>
+          <w:szCs w:val="28"/>
+          <w:u w:val="single"/>
+        </w:rPr>
+        <w:t xml:space="preserve"> make something important</w:t>
+      </w:r>
+    </w:p>
+    <w:p>
+      <w:pPr>
+        <w:rPr>
+          <w:sz w:val="28"/>
+          <w:szCs w:val="28"/>
+          <w:u w:val="single"/>
+        </w:rPr>
+      </w:pPr>
+      <w:r>
+        <w:rPr>
+          <w:sz w:val="28"/>
+          <w:szCs w:val="28"/>
+          <w:u w:val="single"/>
+        </w:rPr>
+        <w:lastRenderedPageBreak/>
+        <w:t xml:space="preserve">What </w:t>
+      </w:r>
+      <w:proofErr w:type="spellStart"/>
+      <w:r>
+        <w:rPr>
+          <w:sz w:val="28"/>
+          <w:szCs w:val="28"/>
+          <w:u w:val="single"/>
+        </w:rPr>
+        <w:t>drys</w:t>
+      </w:r>
+      <w:proofErr w:type="spellEnd"/>
+      <w:r>
+        <w:rPr>
+          <w:sz w:val="28"/>
+          <w:szCs w:val="28"/>
+          <w:u w:val="single"/>
+        </w:rPr>
+        <w:t xml:space="preserve"> the eye, what is </w:t>
+      </w:r>
+      <w:proofErr w:type="spellStart"/>
+      <w:r>
+        <w:rPr>
+          <w:sz w:val="28"/>
+          <w:szCs w:val="28"/>
+          <w:u w:val="single"/>
+        </w:rPr>
+        <w:t>underscreen</w:t>
+      </w:r>
+      <w:proofErr w:type="spellEnd"/>
+      <w:r>
+        <w:rPr>
+          <w:sz w:val="28"/>
+          <w:szCs w:val="28"/>
+          <w:u w:val="single"/>
+        </w:rPr>
+        <w:t xml:space="preserve"> is the most important thing</w:t>
+      </w:r>
+      <w:bookmarkStart w:id="0" w:name="_GoBack"/>
+      <w:bookmarkEnd w:id="0"/>
+    </w:p>
+    <w:p>
+      <w:pPr>
+        <w:rPr>
+          <w:sz w:val="28"/>
+          <w:szCs w:val="28"/>
+          <w:u w:val="single"/>
+        </w:rPr>
+      </w:pPr>
+      <w:r>
+        <w:rPr>
+          <w:sz w:val="28"/>
+          <w:szCs w:val="28"/>
+          <w:u w:val="single"/>
+        </w:rPr>
+        <w:t xml:space="preserve">Right </w:t>
+      </w:r>
+      <w:proofErr w:type="spellStart"/>
+      <w:r>
+        <w:rPr>
+          <w:sz w:val="28"/>
+          <w:szCs w:val="28"/>
+          <w:u w:val="single"/>
+        </w:rPr>
+        <w:t>now</w:t>
+      </w:r>
+      <w:proofErr w:type="gramStart"/>
+      <w:r>
+        <w:rPr>
+          <w:sz w:val="28"/>
+          <w:szCs w:val="28"/>
+          <w:u w:val="single"/>
+        </w:rPr>
+        <w:t>,what</w:t>
+      </w:r>
+      <w:proofErr w:type="spellEnd"/>
+      <w:proofErr w:type="gramEnd"/>
+      <w:r>
+        <w:rPr>
+          <w:sz w:val="28"/>
+          <w:szCs w:val="28"/>
+          <w:u w:val="single"/>
+        </w:rPr>
+        <w:t xml:space="preserve"> the user need to see?</w:t>
+      </w:r>
+    </w:p>
+    <w:p>
+      <w:pPr>
+        <w:rPr>
+          <w:sz w:val="28"/>
+          <w:szCs w:val="28"/>
+          <w:u w:val="single"/>
+        </w:rPr>
+      </w:pPr>
+    </w:p>
+    <w:p>
+      <w:pPr>
+        <w:rPr>
+          <w:sz w:val="28"/>
+          <w:szCs w:val="28"/>
+          <w:u w:val="single"/>
+        </w:rPr>
+      </w:pPr>
+      <w:r>
+        <w:rPr>
+          <w:sz w:val="28"/>
+          <w:szCs w:val="28"/>
+          <w:u w:val="single"/>
+        </w:rPr>
+        <w:t>Information architecture</w:t>
+      </w:r>
+    </w:p>
+    <w:p>
+      <w:pPr>
+        <w:rPr>
+          <w:sz w:val="28"/>
+          <w:szCs w:val="28"/>
+          <w:u w:val="single"/>
+        </w:rPr>
+      </w:pPr>
+      <w:r>
+        <w:rPr>
+          <w:sz w:val="28"/>
+          <w:szCs w:val="28"/>
+          <w:u w:val="single"/>
+        </w:rPr>
+        <w:t>You should understand what is going on behind this screen</w:t>
+      </w:r>
+    </w:p>
+    <w:p>
+      <w:pPr>
+        <w:rPr>
+          <w:sz w:val="28"/>
+          <w:szCs w:val="28"/>
+          <w:u w:val="single"/>
+        </w:rPr>
+      </w:pPr>
+      <w:r>
+        <w:rPr>
+          <w:sz w:val="28"/>
+          <w:szCs w:val="28"/>
+          <w:u w:val="single"/>
+        </w:rPr>
+        <w:t>)</w:t>
+      </w:r>
+    </w:p>
+    <w:p>
+      <w:pPr>
+        <w:rPr>
+          <w:sz w:val="28"/>
+          <w:szCs w:val="28"/>
+        </w:rPr>
+      </w:pPr>
     </w:p>
     <w:sectPr>
       <w:pgSz w:w="11906" w:h="16838"/>

</xml_diff>